<commit_message>
Added further work to the GUI, reinserted readme file that was accidentally misplaced
</commit_message>
<xml_diff>
--- a/Air_Tycoon_Summative/SummativeUMLDiagram New.docx
+++ b/Air_Tycoon_Summative/SummativeUMLDiagram New.docx
@@ -44,13 +44,16 @@
             <w:pPr>
               <w:widowControl w:val="0"/>
               <w:spacing w:line="240" w:lineRule="auto"/>
-              <w:rPr>
-                <w:noProof/>
-                <w:lang w:val="en-CA"/>
-              </w:rPr>
-            </w:pPr>
-            <w:r>
-              <w:rPr>
+              <w:jc w:val="center"/>
+              <w:rPr>
+                <w:b/>
+                <w:noProof/>
+                <w:lang w:val="en-CA"/>
+              </w:rPr>
+            </w:pPr>
+            <w:r>
+              <w:rPr>
+                <w:b/>
                 <w:noProof/>
                 <w:lang w:val="en-CA"/>
               </w:rPr>
@@ -334,13 +337,16 @@
             <w:pPr>
               <w:widowControl w:val="0"/>
               <w:spacing w:line="240" w:lineRule="auto"/>
-              <w:rPr>
-                <w:noProof/>
-                <w:lang w:val="en-CA"/>
-              </w:rPr>
-            </w:pPr>
-            <w:r>
-              <w:rPr>
+              <w:jc w:val="center"/>
+              <w:rPr>
+                <w:b/>
+                <w:noProof/>
+                <w:lang w:val="en-CA"/>
+              </w:rPr>
+            </w:pPr>
+            <w:r>
+              <w:rPr>
+                <w:b/>
                 <w:noProof/>
                 <w:lang w:val="en-CA"/>
               </w:rPr>
@@ -578,13 +584,16 @@
             <w:pPr>
               <w:widowControl w:val="0"/>
               <w:spacing w:line="240" w:lineRule="auto"/>
-              <w:rPr>
-                <w:noProof/>
-                <w:lang w:val="en-CA"/>
-              </w:rPr>
-            </w:pPr>
-            <w:r>
-              <w:rPr>
+              <w:jc w:val="center"/>
+              <w:rPr>
+                <w:b/>
+                <w:noProof/>
+                <w:lang w:val="en-CA"/>
+              </w:rPr>
+            </w:pPr>
+            <w:r>
+              <w:rPr>
+                <w:b/>
                 <w:noProof/>
                 <w:lang w:val="en-CA"/>
               </w:rPr>
@@ -639,12 +648,14 @@
               <w:contextualSpacing/>
               <w:rPr>
                 <w:noProof/>
-                <w:lang w:val="en-CA"/>
-              </w:rPr>
-            </w:pPr>
-            <w:r>
-              <w:rPr>
-                <w:noProof/>
+                <w:u w:val="single"/>
+                <w:lang w:val="en-CA"/>
+              </w:rPr>
+            </w:pPr>
+            <w:r>
+              <w:rPr>
+                <w:noProof/>
+                <w:u w:val="single"/>
                 <w:lang w:val="en-CA"/>
               </w:rPr>
               <w:t>flightSeats[SEATS_NUM] : Seat</w:t>
@@ -914,13 +925,16 @@
             <w:pPr>
               <w:widowControl w:val="0"/>
               <w:spacing w:line="240" w:lineRule="auto"/>
-              <w:rPr>
-                <w:noProof/>
-                <w:lang w:val="en-CA"/>
-              </w:rPr>
-            </w:pPr>
-            <w:r>
-              <w:rPr>
+              <w:jc w:val="center"/>
+              <w:rPr>
+                <w:b/>
+                <w:noProof/>
+                <w:lang w:val="en-CA"/>
+              </w:rPr>
+            </w:pPr>
+            <w:r>
+              <w:rPr>
+                <w:b/>
                 <w:noProof/>
                 <w:lang w:val="en-CA"/>
               </w:rPr>
@@ -1457,13 +1471,16 @@
             <w:pPr>
               <w:widowControl w:val="0"/>
               <w:spacing w:line="240" w:lineRule="auto"/>
-              <w:rPr>
-                <w:noProof/>
-                <w:lang w:val="en-CA"/>
-              </w:rPr>
-            </w:pPr>
-            <w:r>
-              <w:rPr>
+              <w:jc w:val="center"/>
+              <w:rPr>
+                <w:b/>
+                <w:noProof/>
+                <w:lang w:val="en-CA"/>
+              </w:rPr>
+            </w:pPr>
+            <w:r>
+              <w:rPr>
+                <w:b/>
                 <w:noProof/>
                 <w:lang w:val="en-CA"/>
               </w:rPr>
@@ -1526,7 +1543,65 @@
                 <w:noProof/>
                 <w:lang w:val="en-CA"/>
               </w:rPr>
-              <w:t>Routes[ROUTE_NUM]: Flight</w:t>
+              <w:t>PASSENGERS_NUM: int</w:t>
+            </w:r>
+          </w:p>
+          <w:p>
+            <w:pPr>
+              <w:widowControl w:val="0"/>
+              <w:numPr>
+                <w:ilvl w:val="0"/>
+                <w:numId w:val="3"/>
+              </w:numPr>
+              <w:spacing w:line="240" w:lineRule="auto"/>
+              <w:ind w:hanging="360"/>
+              <w:contextualSpacing/>
+              <w:rPr>
+                <w:noProof/>
+                <w:u w:val="single"/>
+                <w:lang w:val="en-CA"/>
+              </w:rPr>
+            </w:pPr>
+            <w:r>
+              <w:rPr>
+                <w:noProof/>
+                <w:u w:val="single"/>
+                <w:lang w:val="en-CA"/>
+              </w:rPr>
+              <w:t>r</w:t>
+            </w:r>
+            <w:r>
+              <w:rPr>
+                <w:noProof/>
+                <w:u w:val="single"/>
+                <w:lang w:val="en-CA"/>
+              </w:rPr>
+              <w:t>outes[ROUTE_NUM]: Flight</w:t>
+            </w:r>
+          </w:p>
+          <w:p>
+            <w:pPr>
+              <w:widowControl w:val="0"/>
+              <w:numPr>
+                <w:ilvl w:val="0"/>
+                <w:numId w:val="3"/>
+              </w:numPr>
+              <w:spacing w:line="240" w:lineRule="auto"/>
+              <w:ind w:hanging="360"/>
+              <w:contextualSpacing/>
+              <w:rPr>
+                <w:noProof/>
+                <w:u w:val="single"/>
+                <w:lang w:val="en-CA"/>
+              </w:rPr>
+            </w:pPr>
+            <w:r>
+              <w:rPr>
+                <w:noProof/>
+                <w:u w:val="single"/>
+                <w:lang w:val="en-CA"/>
+              </w:rPr>
+              <w:t>customers[PASSENGERS_NUM]: Passengers</w:t>
             </w:r>
           </w:p>
           <w:p>
@@ -1673,6 +1748,36 @@
               </w:rPr>
               <w:t xml:space="preserve"> a</w:t>
             </w:r>
+            <w:r>
+              <w:rPr>
+                <w:noProof/>
+                <w:lang w:val="en-CA"/>
+              </w:rPr>
+              <w:t>): void</w:t>
+            </w:r>
+          </w:p>
+          <w:p>
+            <w:pPr>
+              <w:widowControl w:val="0"/>
+              <w:numPr>
+                <w:ilvl w:val="0"/>
+                <w:numId w:val="10"/>
+              </w:numPr>
+              <w:spacing w:line="240" w:lineRule="auto"/>
+              <w:ind w:hanging="360"/>
+              <w:contextualSpacing/>
+              <w:rPr>
+                <w:noProof/>
+                <w:lang w:val="en-CA"/>
+              </w:rPr>
+            </w:pPr>
+            <w:r>
+              <w:rPr>
+                <w:noProof/>
+                <w:lang w:val="en-CA"/>
+              </w:rPr>
+              <w:t>addTicketSale(): vo</w:t>
+            </w:r>
             <w:bookmarkStart w:id="0" w:name="_GoBack"/>
             <w:bookmarkEnd w:id="0"/>
             <w:r>
@@ -1680,7 +1785,7 @@
                 <w:noProof/>
                 <w:lang w:val="en-CA"/>
               </w:rPr>
-              <w:t>): void</w:t>
+              <w:t>id</w:t>
             </w:r>
           </w:p>
           <w:p>
@@ -1703,7 +1808,7 @@
                 <w:noProof/>
                 <w:lang w:val="en-CA"/>
               </w:rPr>
-              <w:t>addTicketSale(): void</w:t>
+              <w:t>cancelTicketSale(): void</w:t>
             </w:r>
           </w:p>
           <w:p>
@@ -1726,7 +1831,7 @@
                 <w:noProof/>
                 <w:lang w:val="en-CA"/>
               </w:rPr>
-              <w:t>cancelTicketSale(): void</w:t>
+              <w:t>getRoutes(): string</w:t>
             </w:r>
           </w:p>
           <w:p>
@@ -1749,7 +1854,14 @@
                 <w:noProof/>
                 <w:lang w:val="en-CA"/>
               </w:rPr>
-              <w:t>getRoutes(): string</w:t>
+              <w:t>reserveSeat(Passenger a, Flight</w:t>
+            </w:r>
+            <w:r>
+              <w:rPr>
+                <w:noProof/>
+                <w:lang w:val="en-CA"/>
+              </w:rPr>
+              <w:t xml:space="preserve"> b, Seat c): void</w:t>
             </w:r>
           </w:p>
           <w:p>
@@ -1772,14 +1884,7 @@
                 <w:noProof/>
                 <w:lang w:val="en-CA"/>
               </w:rPr>
-              <w:t>reserveSeat(Passenger a, Flight</w:t>
-            </w:r>
-            <w:r>
-              <w:rPr>
-                <w:noProof/>
-                <w:lang w:val="en-CA"/>
-              </w:rPr>
-              <w:t xml:space="preserve"> b, Seat c): void</w:t>
+              <w:t>cancelSeat(Passenger a, Flight b, Seat c): void</w:t>
             </w:r>
           </w:p>
           <w:p>
@@ -1802,7 +1907,7 @@
                 <w:noProof/>
                 <w:lang w:val="en-CA"/>
               </w:rPr>
-              <w:t>cancelSeat(Passenger a, Flight b, Seat c): void</w:t>
+              <w:t>displayMyFlight(Flight a): string</w:t>
             </w:r>
           </w:p>
           <w:p>
@@ -1825,7 +1930,7 @@
                 <w:noProof/>
                 <w:lang w:val="en-CA"/>
               </w:rPr>
-              <w:t>displayMyFlight(Flight a): string</w:t>
+              <w:t>displayNextCustomer(): string</w:t>
             </w:r>
           </w:p>
           <w:p>
@@ -1848,7 +1953,28 @@
                 <w:noProof/>
                 <w:lang w:val="en-CA"/>
               </w:rPr>
-              <w:t>displayNextCustomer(): string</w:t>
+              <w:t>displayAllCustomer</w:t>
+            </w:r>
+            <w:r>
+              <w:rPr>
+                <w:noProof/>
+                <w:lang w:val="en-CA"/>
+              </w:rPr>
+              <w:t>By</w:t>
+            </w:r>
+            <w:r>
+              <w:rPr>
+                <w:noProof/>
+                <w:lang w:val="en-CA"/>
+              </w:rPr>
+              <w:t>SeatOrder</w:t>
+            </w:r>
+            <w:r>
+              <w:rPr>
+                <w:noProof/>
+                <w:lang w:val="en-CA"/>
+              </w:rPr>
+              <w:t>(): string</w:t>
             </w:r>
           </w:p>
           <w:p>
@@ -1885,14 +2011,7 @@
                 <w:noProof/>
                 <w:lang w:val="en-CA"/>
               </w:rPr>
-              <w:t>SeatOrder</w:t>
-            </w:r>
-            <w:r>
-              <w:rPr>
-                <w:noProof/>
-                <w:lang w:val="en-CA"/>
-              </w:rPr>
-              <w:t>(): string</w:t>
+              <w:t>AlphabeticOrder(): string</w:t>
             </w:r>
           </w:p>
           <w:p>
@@ -1915,21 +2034,14 @@
                 <w:noProof/>
                 <w:lang w:val="en-CA"/>
               </w:rPr>
-              <w:t>displayAllCustomer</w:t>
-            </w:r>
-            <w:r>
-              <w:rPr>
-                <w:noProof/>
-                <w:lang w:val="en-CA"/>
-              </w:rPr>
-              <w:t>By</w:t>
-            </w:r>
-            <w:r>
-              <w:rPr>
-                <w:noProof/>
-                <w:lang w:val="en-CA"/>
-              </w:rPr>
-              <w:t>AlphabeticOrder(): string</w:t>
+              <w:t>cancelFlight(Flight</w:t>
+            </w:r>
+            <w:r>
+              <w:rPr>
+                <w:noProof/>
+                <w:lang w:val="en-CA"/>
+              </w:rPr>
+              <w:t xml:space="preserve"> a): void</w:t>
             </w:r>
           </w:p>
           <w:p>
@@ -1952,16 +2064,129 @@
                 <w:noProof/>
                 <w:lang w:val="en-CA"/>
               </w:rPr>
-              <w:t>cancelFlight(Flight</w:t>
-            </w:r>
-            <w:r>
-              <w:rPr>
-                <w:noProof/>
-                <w:lang w:val="en-CA"/>
-              </w:rPr>
-              <w:t xml:space="preserve"> a): void</w:t>
-            </w:r>
-          </w:p>
+              <w:t>reaccomodatePassengers(Flight a): void</w:t>
+            </w:r>
+          </w:p>
+        </w:tc>
+      </w:tr>
+    </w:tbl>
+    <w:p>
+      <w:pPr>
+        <w:rPr>
+          <w:noProof/>
+          <w:lang w:val="en-CA"/>
+        </w:rPr>
+      </w:pPr>
+    </w:p>
+    <w:tbl>
+      <w:tblPr>
+        <w:tblStyle w:val="1"/>
+        <w:tblW w:w="9360" w:type="dxa"/>
+        <w:tblBorders>
+          <w:top w:val="single" w:sz="8" w:space="0" w:color="000000"/>
+          <w:left w:val="single" w:sz="8" w:space="0" w:color="000000"/>
+          <w:bottom w:val="single" w:sz="8" w:space="0" w:color="000000"/>
+          <w:right w:val="single" w:sz="8" w:space="0" w:color="000000"/>
+          <w:insideH w:val="single" w:sz="8" w:space="0" w:color="000000"/>
+          <w:insideV w:val="single" w:sz="8" w:space="0" w:color="000000"/>
+        </w:tblBorders>
+        <w:tblLayout w:type="fixed"/>
+        <w:tblLook w:val="0600" w:firstRow="0" w:lastRow="0" w:firstColumn="0" w:lastColumn="0" w:noHBand="1" w:noVBand="1"/>
+      </w:tblPr>
+      <w:tblGrid>
+        <w:gridCol w:w="9360"/>
+      </w:tblGrid>
+      <w:tr>
+        <w:tc>
+          <w:tcPr>
+            <w:tcW w:w="9360" w:type="dxa"/>
+            <w:tcMar>
+              <w:top w:w="100" w:type="dxa"/>
+              <w:left w:w="100" w:type="dxa"/>
+              <w:bottom w:w="100" w:type="dxa"/>
+              <w:right w:w="100" w:type="dxa"/>
+            </w:tcMar>
+          </w:tcPr>
+          <w:p>
+            <w:pPr>
+              <w:widowControl w:val="0"/>
+              <w:spacing w:line="240" w:lineRule="auto"/>
+              <w:jc w:val="center"/>
+              <w:rPr>
+                <w:b/>
+                <w:noProof/>
+                <w:lang w:val="en-CA"/>
+              </w:rPr>
+            </w:pPr>
+            <w:r>
+              <w:rPr>
+                <w:b/>
+                <w:noProof/>
+                <w:lang w:val="en-CA"/>
+              </w:rPr>
+              <w:t xml:space="preserve">Class </w:t>
+            </w:r>
+            <w:r>
+              <w:rPr>
+                <w:b/>
+                <w:noProof/>
+                <w:lang w:val="en-CA"/>
+              </w:rPr>
+              <w:t>GUI</w:t>
+            </w:r>
+          </w:p>
+        </w:tc>
+      </w:tr>
+      <w:tr>
+        <w:tc>
+          <w:tcPr>
+            <w:tcW w:w="9360" w:type="dxa"/>
+            <w:tcMar>
+              <w:top w:w="100" w:type="dxa"/>
+              <w:left w:w="100" w:type="dxa"/>
+              <w:bottom w:w="100" w:type="dxa"/>
+              <w:right w:w="100" w:type="dxa"/>
+            </w:tcMar>
+          </w:tcPr>
+          <w:p>
+            <w:pPr>
+              <w:widowControl w:val="0"/>
+              <w:numPr>
+                <w:ilvl w:val="0"/>
+                <w:numId w:val="3"/>
+              </w:numPr>
+              <w:spacing w:line="240" w:lineRule="auto"/>
+              <w:ind w:hanging="360"/>
+              <w:contextualSpacing/>
+              <w:rPr>
+                <w:noProof/>
+                <w:lang w:val="en-CA"/>
+              </w:rPr>
+            </w:pPr>
+            <w:r>
+              <w:rPr>
+                <w:noProof/>
+                <w:lang w:val="en-CA"/>
+              </w:rPr>
+              <w:t>myAttendant: Attendant</w:t>
+            </w:r>
+          </w:p>
+        </w:tc>
+      </w:tr>
+      <w:tr>
+        <w:trPr>
+          <w:trHeight w:val="690"/>
+        </w:trPr>
+        <w:tc>
+          <w:tcPr>
+            <w:tcW w:w="9360" w:type="dxa"/>
+            <w:tcMar>
+              <w:top w:w="100" w:type="dxa"/>
+              <w:left w:w="100" w:type="dxa"/>
+              <w:bottom w:w="100" w:type="dxa"/>
+              <w:right w:w="100" w:type="dxa"/>
+            </w:tcMar>
+          </w:tcPr>
           <w:p>
             <w:pPr>
               <w:widowControl w:val="0"/>
@@ -1982,7 +2207,37 @@
                 <w:noProof/>
                 <w:lang w:val="en-CA"/>
               </w:rPr>
-              <w:t>reaccomodatePassengers(Flight a): void</w:t>
+              <w:t>setConstants(): void</w:t>
+            </w:r>
+          </w:p>
+          <w:p>
+            <w:pPr>
+              <w:widowControl w:val="0"/>
+              <w:numPr>
+                <w:ilvl w:val="0"/>
+                <w:numId w:val="10"/>
+              </w:numPr>
+              <w:spacing w:line="240" w:lineRule="auto"/>
+              <w:ind w:hanging="360"/>
+              <w:contextualSpacing/>
+              <w:rPr>
+                <w:noProof/>
+                <w:lang w:val="en-CA"/>
+              </w:rPr>
+            </w:pPr>
+            <w:r>
+              <w:rPr>
+                <w:noProof/>
+                <w:lang w:val="en-CA"/>
+              </w:rPr>
+              <w:t>gui</w:t>
+            </w:r>
+            <w:r>
+              <w:rPr>
+                <w:noProof/>
+                <w:lang w:val="en-CA"/>
+              </w:rPr>
+              <w:t>Controller(): void</w:t>
             </w:r>
           </w:p>
         </w:tc>
@@ -3804,6 +4059,32 @@
       </w:tblCellMar>
     </w:tblPr>
   </w:style>
+  <w:style w:type="table" w:styleId="TableGrid">
+    <w:name w:val="Table Grid"/>
+    <w:basedOn w:val="TableNormal"/>
+    <w:uiPriority w:val="39"/>
+    <w:rsid w:val="007630ED"/>
+    <w:pPr>
+      <w:spacing w:line="240" w:lineRule="auto"/>
+    </w:pPr>
+    <w:tblPr>
+      <w:tblInd w:w="0" w:type="dxa"/>
+      <w:tblBorders>
+        <w:top w:val="single" w:sz="4" w:space="0" w:color="auto"/>
+        <w:left w:val="single" w:sz="4" w:space="0" w:color="auto"/>
+        <w:bottom w:val="single" w:sz="4" w:space="0" w:color="auto"/>
+        <w:right w:val="single" w:sz="4" w:space="0" w:color="auto"/>
+        <w:insideH w:val="single" w:sz="4" w:space="0" w:color="auto"/>
+        <w:insideV w:val="single" w:sz="4" w:space="0" w:color="auto"/>
+      </w:tblBorders>
+      <w:tblCellMar>
+        <w:top w:w="0" w:type="dxa"/>
+        <w:left w:w="108" w:type="dxa"/>
+        <w:bottom w:w="0" w:type="dxa"/>
+        <w:right w:w="108" w:type="dxa"/>
+      </w:tblCellMar>
+    </w:tblPr>
+  </w:style>
 </w:styles>
 </file>
 
@@ -4073,7 +4354,7 @@
 </file>
 
 <file path=customXml/itemProps1.xml><?xml version="1.0" encoding="utf-8"?>
-<ds:datastoreItem xmlns:ds="http://schemas.openxmlformats.org/officeDocument/2006/customXml" ds:itemID="{3A3B6EAE-82AA-B841-9B1C-8A34A3006756}">
+<ds:datastoreItem xmlns:ds="http://schemas.openxmlformats.org/officeDocument/2006/customXml" ds:itemID="{812DC9A1-EFC9-054A-9469-EA590A04AEE4}">
   <ds:schemaRefs>
     <ds:schemaRef ds:uri="http://schemas.openxmlformats.org/officeDocument/2006/bibliography"/>
   </ds:schemaRefs>

</xml_diff>